<commit_message>
Worked on the portfolio section
</commit_message>
<xml_diff>
--- a/portfolio text.docx
+++ b/portfolio text.docx
@@ -28,14 +28,7 @@
           <w:rFonts w:cstheme="minorHAnsi"/>
           <w:b/>
         </w:rPr>
-        <w:t>punkaid.org</w:t>
-      </w:r>
-      <w:r>
-        <w:rPr>
-          <w:rFonts w:cstheme="minorHAnsi"/>
-          <w:b/>
-        </w:rPr>
-        <w:t xml:space="preserve"> - </w:t>
+        <w:t xml:space="preserve">punkaid.org - </w:t>
       </w:r>
       <w:r>
         <w:rPr>
@@ -109,53 +102,7 @@
         <w:rPr>
           <w:rFonts w:cstheme="minorHAnsi"/>
         </w:rPr>
-        <w:t xml:space="preserve"> MySQL,</w:t>
-      </w:r>
-      <w:r>
-        <w:rPr>
-          <w:rFonts w:cstheme="minorHAnsi"/>
-        </w:rPr>
-        <w:t xml:space="preserve"> HTML,</w:t>
-      </w:r>
-      <w:r>
-        <w:rPr>
-          <w:rFonts w:cstheme="minorHAnsi"/>
-        </w:rPr>
-        <w:t xml:space="preserve"> CSS and </w:t>
-      </w:r>
-      <w:proofErr w:type="spellStart"/>
-      <w:r>
-        <w:rPr>
-          <w:rFonts w:cstheme="minorHAnsi"/>
-        </w:rPr>
-        <w:t>jQuery</w:t>
-      </w:r>
-      <w:proofErr w:type="spellEnd"/>
-      <w:r>
-        <w:rPr>
-          <w:rFonts w:cstheme="minorHAnsi"/>
-        </w:rPr>
-        <w:t>.</w:t>
-      </w:r>
-      <w:r>
-        <w:rPr>
-          <w:rFonts w:cstheme="minorHAnsi"/>
-        </w:rPr>
-        <w:t xml:space="preserve"> The design was created with Adobe Photoshop CS5. They wanted a very grungy look and feel to the site as well as being easy to use due to visitors from other countries with lower bandwidths. </w:t>
-      </w:r>
-    </w:p>
-    <w:p>
-      <w:pPr>
-        <w:rPr>
-          <w:rFonts w:cstheme="minorHAnsi"/>
-        </w:rPr>
-      </w:pPr>
-      <w:r>
-        <w:rPr>
-          <w:rFonts w:cstheme="minorHAnsi"/>
-        </w:rPr>
-        <w:tab/>
-        <w:t xml:space="preserve">The admin page allows the administrators to update </w:t>
+        <w:t xml:space="preserve"> M</w:t>
       </w:r>
       <w:bookmarkStart w:id="0" w:name="_GoBack"/>
       <w:bookmarkEnd w:id="0"/>
@@ -163,7 +110,53 @@
         <w:rPr>
           <w:rFonts w:cstheme="minorHAnsi"/>
         </w:rPr>
-        <w:t xml:space="preserve">their news feed, add new featured bands articles, and maintain the customers’ reviews. </w:t>
+        <w:t>ySQL,</w:t>
+      </w:r>
+      <w:r>
+        <w:rPr>
+          <w:rFonts w:cstheme="minorHAnsi"/>
+        </w:rPr>
+        <w:t xml:space="preserve"> HTML,</w:t>
+      </w:r>
+      <w:r>
+        <w:rPr>
+          <w:rFonts w:cstheme="minorHAnsi"/>
+        </w:rPr>
+        <w:t xml:space="preserve"> CSS and </w:t>
+      </w:r>
+      <w:proofErr w:type="spellStart"/>
+      <w:r>
+        <w:rPr>
+          <w:rFonts w:cstheme="minorHAnsi"/>
+        </w:rPr>
+        <w:t>jQuery</w:t>
+      </w:r>
+      <w:proofErr w:type="spellEnd"/>
+      <w:r>
+        <w:rPr>
+          <w:rFonts w:cstheme="minorHAnsi"/>
+        </w:rPr>
+        <w:t>.</w:t>
+      </w:r>
+      <w:r>
+        <w:rPr>
+          <w:rFonts w:cstheme="minorHAnsi"/>
+        </w:rPr>
+        <w:t xml:space="preserve"> The design was created with Adobe Photoshop CS5. They wanted a very grungy look and feel to the site as well as being easy to use due to visitors from other countries with lower bandwidths. </w:t>
+      </w:r>
+    </w:p>
+    <w:p>
+      <w:pPr>
+        <w:rPr>
+          <w:rFonts w:cstheme="minorHAnsi"/>
+        </w:rPr>
+      </w:pPr>
+      <w:r>
+        <w:rPr>
+          <w:rFonts w:cstheme="minorHAnsi"/>
+        </w:rPr>
+        <w:tab/>
+        <w:t xml:space="preserve">The admin page allows the administrators to update their news feed, add new featured bands articles, and maintain the customers’ reviews. </w:t>
       </w:r>
     </w:p>
     <w:p>
@@ -391,11 +384,6 @@
           <w:rFonts w:cstheme="minorHAnsi"/>
         </w:rPr>
         <w:tab/>
-      </w:r>
-      <w:r>
-        <w:rPr>
-          <w:rFonts w:cstheme="minorHAnsi"/>
-        </w:rPr>
         <w:t>The website was built with PHP, MySQL, HTML, CSS and JavaScript.  The design was created with Adobe Photoshop and Illustrator CS5.</w:t>
       </w:r>
     </w:p>
@@ -437,44 +425,20 @@
         <w:rPr>
           <w:rFonts w:cstheme="minorHAnsi"/>
         </w:rPr>
-        <w:t xml:space="preserve">Client: </w:t>
-      </w:r>
-      <w:r>
-        <w:rPr>
-          <w:rFonts w:cstheme="minorHAnsi"/>
-        </w:rPr>
-        <w:t>Ginger Zero</w:t>
-      </w:r>
-    </w:p>
-    <w:p>
-      <w:pPr>
-        <w:rPr>
-          <w:rFonts w:cstheme="minorHAnsi"/>
-        </w:rPr>
-      </w:pPr>
-      <w:r>
-        <w:rPr>
-          <w:rFonts w:cstheme="minorHAnsi"/>
-        </w:rPr>
-        <w:t>Link: http:</w:t>
-      </w:r>
-      <w:r>
-        <w:rPr>
-          <w:rFonts w:cstheme="minorHAnsi"/>
-        </w:rPr>
-        <w:t>//</w:t>
-      </w:r>
-      <w:r>
-        <w:rPr>
-          <w:rFonts w:cstheme="minorHAnsi"/>
-        </w:rPr>
-        <w:t>www.</w:t>
-      </w:r>
-      <w:r>
-        <w:rPr>
-          <w:rFonts w:cstheme="minorHAnsi"/>
-        </w:rPr>
-        <w:t>gingerzero.com</w:t>
+        <w:t>Client: Ginger Zero</w:t>
+      </w:r>
+    </w:p>
+    <w:p>
+      <w:pPr>
+        <w:rPr>
+          <w:rFonts w:cstheme="minorHAnsi"/>
+        </w:rPr>
+      </w:pPr>
+      <w:r>
+        <w:rPr>
+          <w:rFonts w:cstheme="minorHAnsi"/>
+        </w:rPr>
+        <w:t>Link: http://www.gingerzero.com</w:t>
       </w:r>
     </w:p>
     <w:p>
@@ -701,13 +665,7 @@
         <w:rPr>
           <w:rFonts w:cstheme="minorHAnsi"/>
         </w:rPr>
-        <w:t xml:space="preserve">Year </w:t>
-      </w:r>
-      <w:r>
-        <w:rPr>
-          <w:rFonts w:cstheme="minorHAnsi"/>
-        </w:rPr>
-        <w:t>:</w:t>
+        <w:t>Year :</w:t>
       </w:r>
       <w:proofErr w:type="gramEnd"/>
       <w:r>
@@ -727,32 +685,20 @@
         <w:rPr>
           <w:rFonts w:cstheme="minorHAnsi"/>
         </w:rPr>
-        <w:t xml:space="preserve">Client: </w:t>
-      </w:r>
-      <w:r>
-        <w:rPr>
-          <w:rFonts w:cstheme="minorHAnsi"/>
-        </w:rPr>
-        <w:t>Oklahoma County</w:t>
-      </w:r>
-    </w:p>
-    <w:p>
-      <w:pPr>
-        <w:rPr>
-          <w:rFonts w:cstheme="minorHAnsi"/>
-        </w:rPr>
-      </w:pPr>
-      <w:r>
-        <w:rPr>
-          <w:rFonts w:cstheme="minorHAnsi"/>
-        </w:rPr>
-        <w:t>Link: http://www.</w:t>
-      </w:r>
-      <w:r>
-        <w:rPr>
-          <w:rFonts w:cstheme="minorHAnsi"/>
-        </w:rPr>
-        <w:t>oklahomacounty.org/district3</w:t>
+        <w:t>Client: Oklahoma County</w:t>
+      </w:r>
+    </w:p>
+    <w:p>
+      <w:pPr>
+        <w:rPr>
+          <w:rFonts w:cstheme="minorHAnsi"/>
+        </w:rPr>
+      </w:pPr>
+      <w:r>
+        <w:rPr>
+          <w:rFonts w:cstheme="minorHAnsi"/>
+        </w:rPr>
+        <w:t>Link: http://www.oklahomacounty.org/district3</w:t>
       </w:r>
     </w:p>
     <w:p>
@@ -973,19 +919,7 @@
         <w:rPr>
           <w:rFonts w:cstheme="minorHAnsi"/>
         </w:rPr>
-        <w:t xml:space="preserve">Roles: </w:t>
-      </w:r>
-      <w:r>
-        <w:rPr>
-          <w:rFonts w:cstheme="minorHAnsi"/>
-        </w:rPr>
-        <w:t>Art Direction, Design, Front-End Dev</w:t>
-      </w:r>
-      <w:r>
-        <w:rPr>
-          <w:rFonts w:cstheme="minorHAnsi"/>
-        </w:rPr>
-        <w:t>elopment, Back-End Development</w:t>
+        <w:t>Roles: Art Direction, Design, Front-End Development, Back-End Development</w:t>
       </w:r>
     </w:p>
     <w:p>
@@ -1196,17 +1130,7 @@
           <w:szCs w:val="20"/>
           <w:shd w:val="clear" w:color="auto" w:fill="FFFFFF"/>
         </w:rPr>
-        <w:t>Working with Grant was such a great experience! He was always available for me to get ahold of to discuss any ideas that I had and he was very open to all my critiques. The design he came up with far exceeded all my expectations! I love my invitations and will definitely be calling Grant for any of my other design needs!</w:t>
-      </w:r>
-      <w:r>
-        <w:rPr>
-          <w:rFonts w:cstheme="minorHAnsi"/>
-          <w:color w:val="222222"/>
-          <w:sz w:val="20"/>
-          <w:szCs w:val="20"/>
-          <w:shd w:val="clear" w:color="auto" w:fill="FFFFFF"/>
-        </w:rPr>
-        <w:t>”</w:t>
+        <w:t>Working with Grant was such a great experience! He was always available for me to get ahold of to discuss any ideas that I had and he was very open to all my critiques. The design he came up with far exceeded all my expectations! I love my invitations and will definitely be calling Grant for any of my other design needs!”</w:t>
       </w:r>
     </w:p>
     <w:p>

</xml_diff>